<commit_message>
events på min profil
</commit_message>
<xml_diff>
--- a/dokumentasjon/rapport_del3.docx
+++ b/dokumentasjon/rapport_del3.docx
@@ -58,13 +58,69 @@
         </w:rPr>
         <w:t xml:space="preserve"> være konsekvent, valgene skal være USN </w:t>
       </w:r>
+      <w:r>
+        <w:rPr>
+          <w:sz w:val="24"/>
+          <w:szCs w:val="24"/>
+        </w:rPr>
+        <w:t>log</w:t>
+      </w:r>
+      <w:r>
+        <w:rPr>
+          <w:sz w:val="24"/>
+          <w:szCs w:val="24"/>
+        </w:rPr>
+        <w:t>o</w:t>
+      </w:r>
+      <w:r>
+        <w:rPr>
+          <w:sz w:val="24"/>
+          <w:szCs w:val="24"/>
+        </w:rPr>
+        <w:t>en</w:t>
+      </w:r>
+      <w:r>
+        <w:rPr>
+          <w:sz w:val="24"/>
+          <w:szCs w:val="24"/>
+        </w:rPr>
+        <w:t xml:space="preserve"> som er hjem til forsiden som samsvarer med </w:t>
+      </w:r>
+      <w:r>
+        <w:rPr>
+          <w:sz w:val="24"/>
+          <w:szCs w:val="24"/>
+        </w:rPr>
+        <w:t>brukerens</w:t>
+      </w:r>
+      <w:r>
+        <w:rPr>
+          <w:sz w:val="24"/>
+          <w:szCs w:val="24"/>
+        </w:rPr>
+        <w:t xml:space="preserve"> forventning om hvordan websidens funksjonalitet skal være ut ifra hvordan andre websider har funket tidligere.</w:t>
+      </w:r>
+      <w:r>
+        <w:rPr>
+          <w:sz w:val="24"/>
+          <w:szCs w:val="24"/>
+        </w:rPr>
+        <w:t xml:space="preserve"> Andre valg skal være </w:t>
+      </w:r>
+      <w:r>
+        <w:rPr>
+          <w:sz w:val="24"/>
+          <w:szCs w:val="24"/>
+        </w:rPr>
+        <w:t xml:space="preserve">faste i </w:t>
+      </w:r>
       <w:proofErr w:type="spellStart"/>
       <w:r>
         <w:rPr>
           <w:sz w:val="24"/>
           <w:szCs w:val="24"/>
         </w:rPr>
-        <w:t>logon</w:t>
+        <w:t>headern</w:t>
       </w:r>
       <w:proofErr w:type="spellEnd"/>
       <w:r>
@@ -72,194 +128,142 @@
           <w:sz w:val="24"/>
           <w:szCs w:val="24"/>
         </w:rPr>
-        <w:t xml:space="preserve"> som er hjem til forsiden som samsvarer med </w:t>
+        <w:t xml:space="preserve"> på siden hele tiden etter at </w:t>
+      </w:r>
+      <w:r>
+        <w:rPr>
+          <w:sz w:val="24"/>
+          <w:szCs w:val="24"/>
+        </w:rPr>
+        <w:t>brukerne</w:t>
+      </w:r>
+      <w:r>
+        <w:rPr>
+          <w:sz w:val="24"/>
+          <w:szCs w:val="24"/>
+        </w:rPr>
+        <w:t xml:space="preserve"> har logget </w:t>
+      </w:r>
+      <w:r>
+        <w:rPr>
+          <w:sz w:val="24"/>
+          <w:szCs w:val="24"/>
+        </w:rPr>
+        <w:t>seg inn</w:t>
+      </w:r>
+      <w:r>
+        <w:rPr>
+          <w:sz w:val="24"/>
+          <w:szCs w:val="24"/>
+        </w:rPr>
+        <w:t xml:space="preserve">. </w:t>
+      </w:r>
+    </w:p>
+    <w:p>
+      <w:pPr>
+        <w:rPr>
+          <w:sz w:val="24"/>
+          <w:szCs w:val="24"/>
+        </w:rPr>
+      </w:pPr>
+    </w:p>
+    <w:p>
+      <w:pPr>
+        <w:rPr>
+          <w:b/>
+          <w:color w:val="000000"/>
+          <w:sz w:val="24"/>
+          <w:szCs w:val="24"/>
+        </w:rPr>
+      </w:pPr>
+      <w:r>
+        <w:rPr>
+          <w:b/>
+          <w:color w:val="000000"/>
+          <w:sz w:val="24"/>
+          <w:szCs w:val="24"/>
+        </w:rPr>
+        <w:t>Det skal være mulig å lage en tekstlig presentasjon av seg selv. Denne skal brukeren senere kunne redigere. Det skal være mulig å ta med et bilde i presentasjonen.</w:t>
+      </w:r>
+    </w:p>
+    <w:p>
+      <w:pPr>
+        <w:rPr>
+          <w:color w:val="000000"/>
+          <w:sz w:val="24"/>
+          <w:szCs w:val="24"/>
+        </w:rPr>
+      </w:pPr>
+      <w:r>
+        <w:rPr>
+          <w:color w:val="000000"/>
+          <w:sz w:val="24"/>
+          <w:szCs w:val="24"/>
+        </w:rPr>
+        <w:t>I presentasjonen så vil vi ikke ha bilder ford</w:t>
+      </w:r>
+      <w:r>
+        <w:rPr>
+          <w:color w:val="000000"/>
+          <w:sz w:val="24"/>
+          <w:szCs w:val="24"/>
+        </w:rPr>
+        <w:t>i</w:t>
+      </w:r>
+      <w:r>
+        <w:rPr>
+          <w:color w:val="000000"/>
+          <w:sz w:val="24"/>
+          <w:szCs w:val="24"/>
+        </w:rPr>
+        <w:t xml:space="preserve"> det kan gå for mye utover designe på siden, selv om det hadde vert lett å få gjort. Det vi tenker istedenfor er å kanskje gi bruker</w:t>
+      </w:r>
+      <w:r>
+        <w:rPr>
+          <w:color w:val="000000"/>
+          <w:sz w:val="24"/>
+          <w:szCs w:val="24"/>
+        </w:rPr>
+        <w:t>e</w:t>
+      </w:r>
+      <w:r>
+        <w:rPr>
+          <w:color w:val="000000"/>
+          <w:sz w:val="24"/>
+          <w:szCs w:val="24"/>
+        </w:rPr>
+        <w:t xml:space="preserve">n </w:t>
+      </w:r>
+      <w:proofErr w:type="gramStart"/>
+      <w:r>
+        <w:rPr>
+          <w:color w:val="000000"/>
+          <w:sz w:val="24"/>
+          <w:szCs w:val="24"/>
+        </w:rPr>
+        <w:t>en galleri</w:t>
+      </w:r>
+      <w:proofErr w:type="gramEnd"/>
+      <w:r>
+        <w:rPr>
+          <w:color w:val="000000"/>
+          <w:sz w:val="24"/>
+          <w:szCs w:val="24"/>
+        </w:rPr>
+        <w:t xml:space="preserve"> mappe som de kan </w:t>
       </w:r>
       <w:proofErr w:type="spellStart"/>
       <w:r>
         <w:rPr>
-          <w:sz w:val="24"/>
-          <w:szCs w:val="24"/>
-        </w:rPr>
-        <w:t>brukerns</w:t>
+          <w:color w:val="000000"/>
+          <w:sz w:val="24"/>
+          <w:szCs w:val="24"/>
+        </w:rPr>
+        <w:t>hyperlinke</w:t>
       </w:r>
       <w:proofErr w:type="spellEnd"/>
       <w:r>
         <w:rPr>
-          <w:sz w:val="24"/>
-          <w:szCs w:val="24"/>
-        </w:rPr>
-        <w:t xml:space="preserve"> forventning om hvordan websidens funksjonalitet skal være ut ifra hvordan andre websider har funket tidligere.</w:t>
-      </w:r>
-      <w:r>
-        <w:rPr>
-          <w:sz w:val="24"/>
-          <w:szCs w:val="24"/>
-        </w:rPr>
-        <w:t xml:space="preserve"> Andre valg skal være </w:t>
-      </w:r>
-      <w:r>
-        <w:rPr>
-          <w:sz w:val="24"/>
-          <w:szCs w:val="24"/>
-        </w:rPr>
-        <w:t xml:space="preserve">faste i </w:t>
-      </w:r>
-      <w:proofErr w:type="spellStart"/>
-      <w:r>
-        <w:rPr>
-          <w:sz w:val="24"/>
-          <w:szCs w:val="24"/>
-        </w:rPr>
-        <w:t>headern</w:t>
-      </w:r>
-      <w:proofErr w:type="spellEnd"/>
-      <w:r>
-        <w:rPr>
-          <w:sz w:val="24"/>
-          <w:szCs w:val="24"/>
-        </w:rPr>
-        <w:t xml:space="preserve"> på siden hele tiden etter at </w:t>
-      </w:r>
-      <w:proofErr w:type="spellStart"/>
-      <w:r>
-        <w:rPr>
-          <w:sz w:val="24"/>
-          <w:szCs w:val="24"/>
-        </w:rPr>
-        <w:t>brukern</w:t>
-      </w:r>
-      <w:proofErr w:type="spellEnd"/>
-      <w:r>
-        <w:rPr>
-          <w:sz w:val="24"/>
-          <w:szCs w:val="24"/>
-        </w:rPr>
-        <w:t xml:space="preserve"> har logget </w:t>
-      </w:r>
-      <w:r>
-        <w:rPr>
-          <w:sz w:val="24"/>
-          <w:szCs w:val="24"/>
-        </w:rPr>
-        <w:t>seg inn</w:t>
-      </w:r>
-      <w:r>
-        <w:rPr>
-          <w:sz w:val="24"/>
-          <w:szCs w:val="24"/>
-        </w:rPr>
-        <w:t xml:space="preserve">. </w:t>
-      </w:r>
-    </w:p>
-    <w:p>
-      <w:pPr>
-        <w:rPr>
-          <w:sz w:val="24"/>
-          <w:szCs w:val="24"/>
-        </w:rPr>
-      </w:pPr>
-    </w:p>
-    <w:p>
-      <w:pPr>
-        <w:rPr>
-          <w:b/>
-          <w:color w:val="000000"/>
-          <w:sz w:val="24"/>
-          <w:szCs w:val="24"/>
-        </w:rPr>
-      </w:pPr>
-      <w:r>
-        <w:rPr>
-          <w:b/>
-          <w:color w:val="000000"/>
-          <w:sz w:val="24"/>
-          <w:szCs w:val="24"/>
-        </w:rPr>
-        <w:t>Det skal være mulig å lage en tekstlig presentasjon av seg selv. Denne skal brukeren senere kunne redigere. Det skal være mulig å ta med et bilde i presentasjonen.</w:t>
-      </w:r>
-    </w:p>
-    <w:p>
-      <w:pPr>
-        <w:rPr>
-          <w:color w:val="000000"/>
-          <w:sz w:val="24"/>
-          <w:szCs w:val="24"/>
-        </w:rPr>
-      </w:pPr>
-      <w:r>
-        <w:rPr>
-          <w:color w:val="000000"/>
-          <w:sz w:val="24"/>
-          <w:szCs w:val="24"/>
-        </w:rPr>
-        <w:t xml:space="preserve">I presentasjonen så vil vi ikke ha bilder </w:t>
-      </w:r>
-      <w:proofErr w:type="spellStart"/>
-      <w:r>
-        <w:rPr>
-          <w:color w:val="000000"/>
-          <w:sz w:val="24"/>
-          <w:szCs w:val="24"/>
-        </w:rPr>
-        <w:t>forde</w:t>
-      </w:r>
-      <w:proofErr w:type="spellEnd"/>
-      <w:r>
-        <w:rPr>
-          <w:color w:val="000000"/>
-          <w:sz w:val="24"/>
-          <w:szCs w:val="24"/>
-        </w:rPr>
-        <w:t xml:space="preserve"> det kan gå for mye utover designe på siden, selv om det hadde vert lett å få gjort. Det vi tenker istedenfor er å kanskje gi </w:t>
-      </w:r>
-      <w:proofErr w:type="spellStart"/>
-      <w:r>
-        <w:rPr>
-          <w:color w:val="000000"/>
-          <w:sz w:val="24"/>
-          <w:szCs w:val="24"/>
-        </w:rPr>
-        <w:t>brukern</w:t>
-      </w:r>
-      <w:proofErr w:type="spellEnd"/>
-      <w:r>
-        <w:rPr>
-          <w:color w:val="000000"/>
-          <w:sz w:val="24"/>
-          <w:szCs w:val="24"/>
-        </w:rPr>
-        <w:t xml:space="preserve"> </w:t>
-      </w:r>
-      <w:proofErr w:type="gramStart"/>
-      <w:r>
-        <w:rPr>
-          <w:color w:val="000000"/>
-          <w:sz w:val="24"/>
-          <w:szCs w:val="24"/>
-        </w:rPr>
-        <w:t>en galleri</w:t>
-      </w:r>
-      <w:proofErr w:type="gramEnd"/>
-      <w:r>
-        <w:rPr>
-          <w:color w:val="000000"/>
-          <w:sz w:val="24"/>
-          <w:szCs w:val="24"/>
-        </w:rPr>
-        <w:t xml:space="preserve"> mappe som de kan </w:t>
-      </w:r>
-      <w:proofErr w:type="spellStart"/>
-      <w:r>
-        <w:rPr>
-          <w:color w:val="000000"/>
-          <w:sz w:val="24"/>
-          <w:szCs w:val="24"/>
-        </w:rPr>
-        <w:t>hyperlinke</w:t>
-      </w:r>
-      <w:proofErr w:type="spellEnd"/>
-      <w:r>
-        <w:rPr>
           <w:color w:val="000000"/>
           <w:sz w:val="24"/>
           <w:szCs w:val="24"/>
@@ -311,16 +315,14 @@
         </w:rPr>
         <w:t xml:space="preserve">Ettersom vi har funnet ut at studenter også mister mailen sin når de slutter på USN, er det også viktig at de får forandra mailen sin i forhold til passord </w:t>
       </w:r>
-      <w:proofErr w:type="spellStart"/>
-      <w:r>
-        <w:rPr>
-          <w:color w:val="000000"/>
-          <w:sz w:val="24"/>
-          <w:szCs w:val="24"/>
-        </w:rPr>
-        <w:t>tilbakestiling</w:t>
-      </w:r>
-      <w:proofErr w:type="spellEnd"/>
+      <w:r>
+        <w:rPr>
+          <w:color w:val="000000"/>
+          <w:sz w:val="24"/>
+          <w:szCs w:val="24"/>
+        </w:rPr>
+        <w:t>tilbake stiling</w:t>
+      </w:r>
       <w:r>
         <w:rPr>
           <w:color w:val="000000"/>
@@ -457,16 +459,14 @@
         </w:rPr>
         <w:t xml:space="preserve">For det første så har vi lyst til at </w:t>
       </w:r>
-      <w:proofErr w:type="spellStart"/>
-      <w:r>
-        <w:rPr>
-          <w:color w:val="000000"/>
-          <w:sz w:val="24"/>
-          <w:szCs w:val="24"/>
-        </w:rPr>
-        <w:t>brukern</w:t>
-      </w:r>
-      <w:proofErr w:type="spellEnd"/>
+      <w:r>
+        <w:rPr>
+          <w:color w:val="000000"/>
+          <w:sz w:val="24"/>
+          <w:szCs w:val="24"/>
+        </w:rPr>
+        <w:t>brukerne</w:t>
+      </w:r>
       <w:r>
         <w:rPr>
           <w:color w:val="000000"/>
@@ -475,16 +475,14 @@
         </w:rPr>
         <w:t xml:space="preserve"> kan velge å forbli logget inn, fordi det er greiere for </w:t>
       </w:r>
-      <w:proofErr w:type="spellStart"/>
-      <w:r>
-        <w:rPr>
-          <w:color w:val="000000"/>
-          <w:sz w:val="24"/>
-          <w:szCs w:val="24"/>
-        </w:rPr>
-        <w:t>brukern</w:t>
-      </w:r>
-      <w:proofErr w:type="spellEnd"/>
+      <w:r>
+        <w:rPr>
+          <w:color w:val="000000"/>
+          <w:sz w:val="24"/>
+          <w:szCs w:val="24"/>
+        </w:rPr>
+        <w:t>brukeren</w:t>
+      </w:r>
       <w:r>
         <w:rPr>
           <w:color w:val="000000"/>
@@ -501,44 +499,48 @@
         </w:rPr>
         <w:t xml:space="preserve">sikrere på grunn av at hvis </w:t>
       </w:r>
-      <w:proofErr w:type="spellStart"/>
-      <w:r>
-        <w:rPr>
-          <w:color w:val="000000"/>
-          <w:sz w:val="24"/>
-          <w:szCs w:val="24"/>
-        </w:rPr>
-        <w:t>brukern</w:t>
-      </w:r>
-      <w:proofErr w:type="spellEnd"/>
-      <w:r>
-        <w:rPr>
-          <w:color w:val="000000"/>
-          <w:sz w:val="24"/>
-          <w:szCs w:val="24"/>
-        </w:rPr>
-        <w:t xml:space="preserve"> velger å ikke «Forbli Innlogget» så vil vi vite at etter at </w:t>
-      </w:r>
-      <w:proofErr w:type="spellStart"/>
-      <w:r>
-        <w:rPr>
-          <w:color w:val="000000"/>
-          <w:sz w:val="24"/>
-          <w:szCs w:val="24"/>
-        </w:rPr>
-        <w:t>brukern</w:t>
-      </w:r>
-      <w:proofErr w:type="spellEnd"/>
-      <w:r>
-        <w:rPr>
-          <w:color w:val="000000"/>
-          <w:sz w:val="24"/>
-          <w:szCs w:val="24"/>
-        </w:rPr>
-        <w:t xml:space="preserve"> har forlatt siden så glemmer siden passordet og brukernavnet hans.</w:t>
+      <w:r>
+        <w:rPr>
+          <w:color w:val="000000"/>
+          <w:sz w:val="24"/>
+          <w:szCs w:val="24"/>
+        </w:rPr>
+        <w:t>brukerne</w:t>
+      </w:r>
+      <w:r>
+        <w:rPr>
+          <w:color w:val="000000"/>
+          <w:sz w:val="24"/>
+          <w:szCs w:val="24"/>
+        </w:rPr>
+        <w:t xml:space="preserve"> velger å ikke «Forbli Innlogget» så vil vi vite at etter at bruker</w:t>
+      </w:r>
+      <w:r>
+        <w:rPr>
+          <w:color w:val="000000"/>
+          <w:sz w:val="24"/>
+          <w:szCs w:val="24"/>
+        </w:rPr>
+        <w:t>e</w:t>
+      </w:r>
+      <w:r>
+        <w:rPr>
+          <w:color w:val="000000"/>
+          <w:sz w:val="24"/>
+          <w:szCs w:val="24"/>
+        </w:rPr>
+        <w:t>n</w:t>
       </w:r>
       <w:bookmarkStart w:id="0" w:name="_GoBack"/>
       <w:bookmarkEnd w:id="0"/>
+      <w:r>
+        <w:rPr>
+          <w:color w:val="000000"/>
+          <w:sz w:val="24"/>
+          <w:szCs w:val="24"/>
+        </w:rPr>
+        <w:t xml:space="preserve"> har forlatt siden så glemmer siden passordet og brukernavnet hans.</w:t>
+      </w:r>
     </w:p>
     <w:p>
       <w:pPr>

</xml_diff>

<commit_message>
Rapport interesser og bio
</commit_message>
<xml_diff>
--- a/dokumentasjon/rapport_del3.docx
+++ b/dokumentasjon/rapport_del3.docx
@@ -531,16 +531,168 @@
         </w:rPr>
         <w:t>n</w:t>
       </w:r>
+      <w:r>
+        <w:rPr>
+          <w:color w:val="000000"/>
+          <w:sz w:val="24"/>
+          <w:szCs w:val="24"/>
+        </w:rPr>
+        <w:t xml:space="preserve"> har forlatt siden så glemmer siden passordet og brukernavnet hans.</w:t>
+      </w:r>
+    </w:p>
+    <w:p>
+      <w:pPr>
+        <w:rPr>
+          <w:color w:val="000000"/>
+          <w:sz w:val="24"/>
+          <w:szCs w:val="24"/>
+        </w:rPr>
+      </w:pPr>
+    </w:p>
+    <w:p>
+      <w:pPr>
+        <w:rPr>
+          <w:b/>
+          <w:color w:val="000000"/>
+          <w:sz w:val="24"/>
+          <w:szCs w:val="24"/>
+        </w:rPr>
+      </w:pPr>
+      <w:r>
+        <w:rPr>
+          <w:b/>
+          <w:color w:val="000000"/>
+          <w:sz w:val="24"/>
+          <w:szCs w:val="24"/>
+        </w:rPr>
+        <w:t xml:space="preserve">Interesser og </w:t>
+      </w:r>
+      <w:proofErr w:type="spellStart"/>
+      <w:r>
+        <w:rPr>
+          <w:b/>
+          <w:color w:val="000000"/>
+          <w:sz w:val="24"/>
+          <w:szCs w:val="24"/>
+        </w:rPr>
+        <w:t>bio</w:t>
+      </w:r>
+      <w:proofErr w:type="spellEnd"/>
+      <w:r>
+        <w:rPr>
+          <w:b/>
+          <w:color w:val="000000"/>
+          <w:sz w:val="24"/>
+          <w:szCs w:val="24"/>
+        </w:rPr>
+        <w:t>:</w:t>
+      </w:r>
+    </w:p>
+    <w:p>
+      <w:pPr>
+        <w:rPr>
+          <w:color w:val="000000"/>
+          <w:sz w:val="24"/>
+          <w:szCs w:val="24"/>
+        </w:rPr>
+      </w:pPr>
+      <w:r>
+        <w:rPr>
+          <w:color w:val="000000"/>
+          <w:sz w:val="24"/>
+          <w:szCs w:val="24"/>
+        </w:rPr>
+        <w:t>Brukeren kan registrere</w:t>
+      </w:r>
+      <w:r>
+        <w:rPr>
+          <w:color w:val="000000"/>
+          <w:sz w:val="24"/>
+          <w:szCs w:val="24"/>
+        </w:rPr>
+        <w:t xml:space="preserve"> flere</w:t>
+      </w:r>
+      <w:r>
+        <w:rPr>
+          <w:color w:val="000000"/>
+          <w:sz w:val="24"/>
+          <w:szCs w:val="24"/>
+        </w:rPr>
+        <w:t xml:space="preserve"> interesser på sin egen profil. Dette kan gjøres 2 steder. På </w:t>
+      </w:r>
+      <w:proofErr w:type="spellStart"/>
+      <w:r>
+        <w:rPr>
+          <w:color w:val="000000"/>
+          <w:sz w:val="24"/>
+          <w:szCs w:val="24"/>
+        </w:rPr>
+        <w:t>instillinger</w:t>
+      </w:r>
+      <w:proofErr w:type="spellEnd"/>
+      <w:r>
+        <w:rPr>
+          <w:color w:val="000000"/>
+          <w:sz w:val="24"/>
+          <w:szCs w:val="24"/>
+        </w:rPr>
+        <w:t xml:space="preserve"> men også på «Min Profil»</w:t>
+      </w:r>
+      <w:r>
+        <w:rPr>
+          <w:color w:val="000000"/>
+          <w:sz w:val="24"/>
+          <w:szCs w:val="24"/>
+        </w:rPr>
+        <w:t xml:space="preserve">. På min profil kan man kun registrere interesser om man er på sin egen profil (Ikke kodet ferdig). Mens på innstillinger så kan brukeren redigere </w:t>
+      </w:r>
+      <w:r>
+        <w:rPr>
+          <w:color w:val="000000"/>
+          <w:sz w:val="24"/>
+          <w:szCs w:val="24"/>
+        </w:rPr>
+        <w:lastRenderedPageBreak/>
+        <w:t xml:space="preserve">alt som skal kunne redigeres. Alt samlet på ett sted. Man kan skrive sin egen </w:t>
+      </w:r>
+      <w:proofErr w:type="spellStart"/>
+      <w:r>
+        <w:rPr>
+          <w:color w:val="000000"/>
+          <w:sz w:val="24"/>
+          <w:szCs w:val="24"/>
+        </w:rPr>
+        <w:t>bio</w:t>
+      </w:r>
+      <w:proofErr w:type="spellEnd"/>
+      <w:r>
+        <w:rPr>
+          <w:color w:val="000000"/>
+          <w:sz w:val="24"/>
+          <w:szCs w:val="24"/>
+        </w:rPr>
+        <w:t xml:space="preserve"> eller oppdatere </w:t>
+      </w:r>
+      <w:proofErr w:type="spellStart"/>
+      <w:r>
+        <w:rPr>
+          <w:color w:val="000000"/>
+          <w:sz w:val="24"/>
+          <w:szCs w:val="24"/>
+        </w:rPr>
+        <w:t>bio</w:t>
+      </w:r>
+      <w:proofErr w:type="spellEnd"/>
+      <w:r>
+        <w:rPr>
+          <w:color w:val="000000"/>
+          <w:sz w:val="24"/>
+          <w:szCs w:val="24"/>
+        </w:rPr>
+        <w:t>. Man kan også søke etter interesser også kommer det opp en tabell med fornavn og etternavn på alle brukere som har registrert den interessen man søker opp. Denne siden forblir ganske tom med tanke på at det skal være mere på den siden senere. (eks søke opp andre brukere sin profil osv)</w:t>
+      </w:r>
       <w:bookmarkStart w:id="0" w:name="_GoBack"/>
       <w:bookmarkEnd w:id="0"/>
-      <w:r>
-        <w:rPr>
-          <w:color w:val="000000"/>
-          <w:sz w:val="24"/>
-          <w:szCs w:val="24"/>
-        </w:rPr>
-        <w:t xml:space="preserve"> har forlatt siden så glemmer siden passordet og brukernavnet hans.</w:t>
-      </w:r>
     </w:p>
     <w:p>
       <w:pPr>

</xml_diff>